<commit_message>
Small changes in template. Added new procedure to get risks in project with remaining risks. Made it possible for to generate remaining risk reports.
</commit_message>
<xml_diff>
--- a/Applicatie Risicoanalyse/Resources/RemainingRiskRiskPageTemplate.docx
+++ b/Applicatie Risicoanalyse/Resources/RemainingRiskRiskPageTemplate.docx
@@ -842,6 +842,7 @@
           <w:insideV w:val="none" w:sz="0" w:space="0" w:color="auto"/>
         </w:tblBorders>
         <w:tblLook w:val="04A0" w:firstRow="1" w:lastRow="0" w:firstColumn="1" w:lastColumn="0" w:noHBand="0" w:noVBand="1"/>
+        <w:tblCaption w:val="MinimalAdditionMeasures"/>
       </w:tblPr>
       <w:tblGrid>
         <w:gridCol w:w="4966"/>
@@ -864,6 +865,7 @@
                 <w:lang w:val="en-GB"/>
               </w:rPr>
             </w:pPr>
+            <w:bookmarkStart w:id="0" w:name="_GoBack"/>
           </w:p>
         </w:tc>
         <w:tc>
@@ -886,6 +888,7 @@
         </w:tc>
       </w:tr>
     </w:tbl>
+    <w:bookmarkEnd w:id="0"/>
     <w:p>
       <w:pPr>
         <w:shd w:val="clear" w:color="auto" w:fill="FEF0F4"/>
@@ -970,8 +973,6 @@
           <w:lang w:val="en-GB"/>
         </w:rPr>
       </w:pPr>
-      <w:bookmarkStart w:id="0" w:name="_GoBack"/>
-      <w:bookmarkEnd w:id="0"/>
     </w:p>
     <w:sectPr>
       <w:pgSz w:w="11906" w:h="16838" w:code="9"/>
@@ -1916,7 +1917,7 @@
 </file>
 
 <file path=customXml/itemProps1.xml><?xml version="1.0" encoding="utf-8"?>
-<ds:datastoreItem xmlns:ds="http://schemas.openxmlformats.org/officeDocument/2006/customXml" ds:itemID="{8F35595C-AFAB-4EA5-ABED-2CE43F74ED5B}">
+<ds:datastoreItem xmlns:ds="http://schemas.openxmlformats.org/officeDocument/2006/customXml" ds:itemID="{EAEE9289-6665-4DDE-BB8C-E4D7615BD356}">
   <ds:schemaRefs>
     <ds:schemaRef ds:uri="http://schemas.openxmlformats.org/officeDocument/2006/bibliography"/>
   </ds:schemaRefs>

</xml_diff>